<commit_message>
yet again better documentation
</commit_message>
<xml_diff>
--- a/Agents/FanucAgentx64/FanucUpgradex64VC15Issues.docx
+++ b/Agents/FanucAgentx64/FanucUpgradex64VC15Issues.docx
@@ -524,6 +524,14 @@
     </w:p>
     <w:p>
       <w:r>
+        <w:t>MTCFanucAgent</w:t>
+      </w:r>
+      <w:r>
+        <w:t xml:space="preserve">.ini file is the ini file to handle configuration. </w:t>
+      </w:r>
+    </w:p>
+    <w:p>
+      <w:r>
         <w:t xml:space="preserve">Configuration of the Devices.xml file is done with the </w:t>
       </w:r>
       <w:r>
@@ -650,7 +658,13 @@
     </w:p>
     <w:p>
       <w:r>
-        <w:t>A complete config.ini file is shown below:</w:t>
+        <w:t xml:space="preserve">A complete </w:t>
+      </w:r>
+      <w:r>
+        <w:t>MTCFanucAgent</w:t>
+      </w:r>
+      <w:r>
+        <w:t>.ini file is shown below:</w:t>
       </w:r>
     </w:p>
     <w:p>
@@ -721,6 +735,7 @@
         <w:pStyle w:val="BoxedCode"/>
       </w:pPr>
       <w:r>
+        <w:lastRenderedPageBreak/>
         <w:t># IP address of Fanuc CNC</w:t>
       </w:r>
     </w:p>
@@ -737,7 +752,6 @@
         <w:pStyle w:val="BoxedCode"/>
       </w:pPr>
       <w:r>
-        <w:lastRenderedPageBreak/>
         <w:t>FanucDevices=</w:t>
       </w:r>
       <w:r>
@@ -895,6 +909,49 @@
       </w:r>
     </w:p>
     <w:p/>
+    <w:p>
+      <w:r>
+        <w:t xml:space="preserve">The MTConnect Fanuc Agent will read the ini file: </w:t>
+      </w:r>
+      <w:r>
+        <w:t>MTCFanucAgent</w:t>
+      </w:r>
+      <w:r>
+        <w:t>.ini</w:t>
+      </w:r>
+      <w:r>
+        <w:t>. In that you can configure a LAN agent to gather data from multiple devices, AND the agent will oeprate propely even if one or more of the Fanuc devices is not operational.</w:t>
+      </w:r>
+      <w:r>
+        <w:t xml:space="preserve"> </w:t>
+      </w:r>
+      <w:r>
+        <w:t>Many of the parameter</w:t>
+      </w:r>
+      <w:r>
+        <w:t xml:space="preserve"> tags</w:t>
+      </w:r>
+      <w:r>
+        <w:t xml:space="preserve"> in the ini file are not used. The </w:t>
+      </w:r>
+      <w:r>
+        <w:t>file</w:t>
+      </w:r>
+      <w:r>
+        <w:t xml:space="preserve"> is located in the exe folder, and must have the same "title" as the executable, i.e., </w:t>
+      </w:r>
+      <w:r>
+        <w:t>MTCFanucAgent</w:t>
+      </w:r>
+      <w:r>
+        <w:t xml:space="preserve">. </w:t>
+      </w:r>
+      <w:r>
+        <w:t xml:space="preserve"> The following tags are important:</w:t>
+      </w:r>
+      <w:bookmarkStart w:id="0" w:name="_GoBack"/>
+      <w:bookmarkEnd w:id="0"/>
+    </w:p>
     <w:p>
       <w:pPr>
         <w:pStyle w:val="ListParagraph"/>
@@ -989,6 +1046,7 @@
     </w:p>
     <w:p>
       <w:r>
+        <w:lastRenderedPageBreak/>
         <w:t xml:space="preserve">The fields in Agent.cfg are described here (and are set at installation): </w:t>
       </w:r>
       <w:r>
@@ -1082,7 +1140,6 @@
         <w:rPr>
           <w:color w:val="1F497D"/>
         </w:rPr>
-        <w:lastRenderedPageBreak/>
         <w:t xml:space="preserve">Stop </w:t>
       </w:r>
       <w:r>
@@ -1363,256 +1420,6 @@
     <w:p>
       <w:pPr>
         <w:pStyle w:val="Heading2"/>
-      </w:pPr>
-      <w:r>
-        <w:t>Configuring the MTConnect ini File</w:t>
-      </w:r>
-    </w:p>
-    <w:p>
-      <w:r>
-        <w:t>MTCFanucAgent</w:t>
-      </w:r>
-      <w:r>
-        <w:t xml:space="preserve">.ini file is the ini file to handle configuration. Many of the parameters in the ini file are not used. The name is located in the exe folder, and must have the same "title" as the executable, i.e., </w:t>
-      </w:r>
-      <w:r>
-        <w:t>MTCFanucAgent</w:t>
-      </w:r>
-      <w:r>
-        <w:t xml:space="preserve">. </w:t>
-      </w:r>
-    </w:p>
-    <w:p>
-      <w:pPr>
-        <w:pStyle w:val="BoxedCode"/>
-      </w:pPr>
-      <w:r>
-        <w:t>[CONFIG]</w:t>
-      </w:r>
-    </w:p>
-    <w:p>
-      <w:pPr>
-        <w:pStyle w:val="BoxedCode"/>
-      </w:pPr>
-    </w:p>
-    <w:p>
-      <w:pPr>
-        <w:pStyle w:val="BoxedCode"/>
-      </w:pPr>
-      <w:r>
-        <w:t>DebugLevel=0</w:t>
-      </w:r>
-    </w:p>
-    <w:p>
-      <w:pPr>
-        <w:pStyle w:val="BoxedCode"/>
-      </w:pPr>
-    </w:p>
-    <w:p>
-      <w:pPr>
-        <w:pStyle w:val="BoxedCode"/>
-      </w:pPr>
-      <w:r>
-        <w:t>#xyzabc</w:t>
-      </w:r>
-    </w:p>
-    <w:p>
-      <w:pPr>
-        <w:pStyle w:val="BoxedCode"/>
-      </w:pPr>
-      <w:r>
-        <w:t>MachineToolConfig = xyz</w:t>
-      </w:r>
-    </w:p>
-    <w:p>
-      <w:pPr>
-        <w:pStyle w:val="BoxedCode"/>
-      </w:pPr>
-    </w:p>
-    <w:p>
-      <w:pPr>
-        <w:pStyle w:val="BoxedCode"/>
-      </w:pPr>
-      <w:r>
-        <w:t>##########FOCAS######################</w:t>
-      </w:r>
-    </w:p>
-    <w:p>
-      <w:pPr>
-        <w:pStyle w:val="BoxedCode"/>
-      </w:pPr>
-      <w:r>
-        <w:t># IP address of Fanuc CNC</w:t>
-      </w:r>
-    </w:p>
-    <w:p>
-      <w:pPr>
-        <w:pStyle w:val="BoxedCode"/>
-      </w:pPr>
-      <w:r>
-        <w:t>FanucIpAddress=136.241.9.81,136.241.9.82,136.241.9.83,136.241.9.43,136.241.8.31,136,241.8.130,136.241.8.156,136.241.8.164,136.241.8.162</w:t>
-      </w:r>
-    </w:p>
-    <w:p>
-      <w:pPr>
-        <w:pStyle w:val="BoxedCode"/>
-      </w:pPr>
-    </w:p>
-    <w:p>
-      <w:pPr>
-        <w:pStyle w:val="BoxedCode"/>
-      </w:pPr>
-      <w:r>
-        <w:t># TIme delay between updates focas updates</w:t>
-      </w:r>
-    </w:p>
-    <w:p>
-      <w:pPr>
-        <w:pStyle w:val="BoxedCode"/>
-      </w:pPr>
-      <w:r>
-        <w:t>FocasDelay=1000</w:t>
-      </w:r>
-    </w:p>
-    <w:p>
-      <w:pPr>
-        <w:pStyle w:val="BoxedCode"/>
-      </w:pPr>
-    </w:p>
-    <w:p>
-      <w:pPr>
-        <w:pStyle w:val="BoxedCode"/>
-      </w:pPr>
-      <w:r>
-        <w:t>#HSSB,LAN</w:t>
-      </w:r>
-    </w:p>
-    <w:p>
-      <w:pPr>
-        <w:pStyle w:val="BoxedCode"/>
-      </w:pPr>
-      <w:r>
-        <w:lastRenderedPageBreak/>
-        <w:t>Protocol=LAN</w:t>
-      </w:r>
-    </w:p>
-    <w:p>
-      <w:pPr>
-        <w:pStyle w:val="BoxedCode"/>
-      </w:pPr>
-    </w:p>
-    <w:p>
-      <w:pPr>
-        <w:pStyle w:val="BoxedCode"/>
-      </w:pPr>
-      <w:r>
-        <w:t># Port number</w:t>
-      </w:r>
-    </w:p>
-    <w:p>
-      <w:pPr>
-        <w:pStyle w:val="BoxedCode"/>
-      </w:pPr>
-      <w:r>
-        <w:t>FanucPort=8193</w:t>
-      </w:r>
-    </w:p>
-    <w:p>
-      <w:pPr>
-        <w:pStyle w:val="BoxedCode"/>
-      </w:pPr>
-    </w:p>
-    <w:p>
-      <w:pPr>
-        <w:pStyle w:val="BoxedCode"/>
-      </w:pPr>
-      <w:r>
-        <w:t># Fanuc CNC version - ignored for now</w:t>
-      </w:r>
-    </w:p>
-    <w:p>
-      <w:pPr>
-        <w:pStyle w:val="BoxedCode"/>
-      </w:pPr>
-      <w:r>
-        <w:t>#FanucVersion=iSeries</w:t>
-      </w:r>
-    </w:p>
-    <w:p>
-      <w:pPr>
-        <w:pStyle w:val="BoxedCode"/>
-      </w:pPr>
-      <w:r>
-        <w:t>#FanucVersion=15i</w:t>
-      </w:r>
-    </w:p>
-    <w:p>
-      <w:pPr>
-        <w:pStyle w:val="BoxedCode"/>
-      </w:pPr>
-      <w:r>
-        <w:t>FanucVersion=15M</w:t>
-      </w:r>
-    </w:p>
-    <w:p>
-      <w:pPr>
-        <w:pStyle w:val="BoxedCode"/>
-      </w:pPr>
-    </w:p>
-    <w:p>
-      <w:pPr>
-        <w:pStyle w:val="BoxedCode"/>
-      </w:pPr>
-      <w:r>
-        <w:t># Automatically detect Focas version - ignored</w:t>
-      </w:r>
-    </w:p>
-    <w:p>
-      <w:pPr>
-        <w:pStyle w:val="BoxedCode"/>
-      </w:pPr>
-      <w:r>
-        <w:t>AutoVersionDetect=0</w:t>
-      </w:r>
-    </w:p>
-    <w:p>
-      <w:pPr>
-        <w:pStyle w:val="BoxedCode"/>
-      </w:pPr>
-    </w:p>
-    <w:p>
-      <w:pPr>
-        <w:pStyle w:val="BoxedCode"/>
-      </w:pPr>
-      <w:r>
-        <w:t>##########AGENT######################</w:t>
-      </w:r>
-    </w:p>
-    <w:p>
-      <w:pPr>
-        <w:pStyle w:val="BoxedCode"/>
-      </w:pPr>
-      <w:r>
-        <w:t>#Agent Port Number</w:t>
-      </w:r>
-    </w:p>
-    <w:p>
-      <w:pPr>
-        <w:pStyle w:val="BoxedCode"/>
-      </w:pPr>
-      <w:r>
-        <w:t>HttpPort=80</w:t>
-      </w:r>
-    </w:p>
-    <w:p/>
-    <w:p>
-      <w:r>
-        <w:t>The MTConnect Fanuc Agent will read the ini file: MTC. In that you can configure a LAN agent to gather data from multiple devices, AND the agent will oeprate propely even if one or more of the Fanuc devices is not operational.</w:t>
-      </w:r>
-    </w:p>
-    <w:p>
-      <w:pPr>
-        <w:pStyle w:val="Heading2"/>
         <w:rPr>
           <w:rStyle w:val="Strong"/>
           <w:b w:val="0"/>
@@ -1692,6 +1499,7 @@
           <w:sz w:val="24"/>
           <w:szCs w:val="24"/>
         </w:rPr>
+        <w:lastRenderedPageBreak/>
         <w:t>Press [&gt;] approximately 5 times until you see "ETHPRM"</w:t>
       </w:r>
     </w:p>
@@ -1931,7 +1739,6 @@
     </w:p>
     <w:p>
       <w:r>
-        <w:lastRenderedPageBreak/>
         <w:t>Keep scrolling through the available softkeys until the [Embed Port] soft key is displayed.  All of the available ethernet interfaces will be shown.</w:t>
       </w:r>
     </w:p>
@@ -3526,8 +3333,6 @@
           <w:rFonts w:eastAsiaTheme="minorHAnsi"/>
         </w:rPr>
       </w:pPr>
-      <w:bookmarkStart w:id="0" w:name="_GoBack"/>
-      <w:bookmarkEnd w:id="0"/>
       <w:r>
         <w:rPr>
           <w:rStyle w:val="BoxedCodeChar"/>
@@ -3950,7 +3755,7 @@
           <w:rPr>
             <w:noProof/>
           </w:rPr>
-          <w:t>14</w:t>
+          <w:t>5</w:t>
         </w:r>
         <w:r>
           <w:rPr>

</xml_diff>

<commit_message>
take out << ostream nist logging
</commit_message>
<xml_diff>
--- a/Agents/FanucAgentx64/FanucUpgradex64VC15Issues.docx
+++ b/Agents/FanucAgentx64/FanucUpgradex64VC15Issues.docx
@@ -97,6 +97,29 @@
         <w:t>. Makes compilation must simpler.</w:t>
       </w:r>
     </w:p>
+    <w:p>
+      <w:r>
+        <w:t xml:space="preserve">Errors associated with </w:t>
+      </w:r>
+      <w:r>
+        <w:t>windows and visual studio C++ improvements/differences:</w:t>
+      </w:r>
+      <w:bookmarkStart w:id="0" w:name="_GoBack"/>
+      <w:bookmarkEnd w:id="0"/>
+    </w:p>
+    <w:p>
+      <w:pPr>
+        <w:pStyle w:val="ListParagraph"/>
+        <w:numPr>
+          <w:ilvl w:val="0"/>
+          <w:numId w:val="13"/>
+        </w:numPr>
+      </w:pPr>
+      <w:r>
+        <w:t>GLogger  &lt;&lt; FATAL &lt;&lt;  streaming  of error messages  was dubious to begin with, and failed in 2015 on Windows 10.  Replaced with minimal ostream.</w:t>
+      </w:r>
+    </w:p>
+    <w:p/>
     <w:p>
       <w:pPr>
         <w:pStyle w:val="Heading1"/>
@@ -3317,8 +3340,6 @@
       <w:r>
         <w:t>files inside of</w:t>
       </w:r>
-      <w:bookmarkStart w:id="0" w:name="_GoBack"/>
-      <w:bookmarkEnd w:id="0"/>
       <w:r>
         <w:t xml:space="preserve"> IncludeDirs.txt:</w:t>
       </w:r>
@@ -4191,7 +4212,7 @@
           <w:rPr>
             <w:noProof/>
           </w:rPr>
-          <w:t>12</w:t>
+          <w:t>1</w:t>
         </w:r>
         <w:r>
           <w:rPr>

</xml_diff>